<commit_message>
nmv 17 03 2024
</commit_message>
<xml_diff>
--- a/TS-Padam/TS-4.2/TS 4.2 Malayalam Pada Paatam Corrections.docx
+++ b/TS-Padam/TS-4.2/TS 4.2 Malayalam Pada Paatam Corrections.docx
@@ -252,27 +252,7 @@
                 <w:szCs w:val="28"/>
                 <w:lang w:bidi="ta-IN"/>
               </w:rPr>
-              <w:t>1</w:t>
-            </w:r>
-            <w:r>
-              <w:rPr>
-                <w:rFonts w:cs="Latha"/>
-                <w:b/>
-                <w:sz w:val="28"/>
-                <w:szCs w:val="28"/>
-                <w:lang w:bidi="ta-IN"/>
-              </w:rPr>
-              <w:t>.</w:t>
-            </w:r>
-            <w:r>
-              <w:rPr>
-                <w:rFonts w:cs="Latha"/>
-                <w:b/>
-                <w:sz w:val="28"/>
-                <w:szCs w:val="28"/>
-                <w:lang w:bidi="ta-IN"/>
-              </w:rPr>
-              <w:t>4</w:t>
+              <w:t>1.4</w:t>
             </w:r>
             <w:r>
               <w:rPr>
@@ -1308,7 +1288,7 @@
               <w:autoSpaceDN w:val="0"/>
               <w:adjustRightInd w:val="0"/>
               <w:spacing w:before="0" w:line="240" w:lineRule="auto"/>
-              <w:ind w:right="4"/>
+              <w:ind w:right="6"/>
               <w:rPr>
                 <w:rFonts w:ascii="BRH Malayalam Extra" w:hAnsi="BRH Malayalam Extra" w:cs="BRH Malayalam Extra"/>
                 <w:sz w:val="40"/>
@@ -1331,7 +1311,7 @@
               <w:autoSpaceDN w:val="0"/>
               <w:adjustRightInd w:val="0"/>
               <w:spacing w:before="0" w:line="240" w:lineRule="auto"/>
-              <w:ind w:right="4"/>
+              <w:ind w:right="6"/>
               <w:rPr>
                 <w:rFonts w:ascii="BRH Malayalam Extra" w:hAnsi="BRH Malayalam Extra" w:cs="BRH Malayalam Extra"/>
                 <w:sz w:val="40"/>
@@ -1415,7 +1395,7 @@
               <w:autoSpaceDN w:val="0"/>
               <w:adjustRightInd w:val="0"/>
               <w:spacing w:before="0" w:line="240" w:lineRule="auto"/>
-              <w:ind w:right="4"/>
+              <w:ind w:right="6"/>
               <w:rPr>
                 <w:rFonts w:ascii="BRH Malayalam Extra" w:hAnsi="BRH Malayalam Extra" w:cs="BRH Malayalam Extra"/>
                 <w:sz w:val="40"/>
@@ -1438,7 +1418,7 @@
               <w:autoSpaceDN w:val="0"/>
               <w:adjustRightInd w:val="0"/>
               <w:spacing w:before="0" w:line="240" w:lineRule="auto"/>
-              <w:ind w:right="4"/>
+              <w:ind w:right="6"/>
               <w:rPr>
                 <w:rFonts w:ascii="BRH Malayalam Extra" w:hAnsi="BRH Malayalam Extra" w:cs="BRH Malayalam Extra"/>
                 <w:sz w:val="40"/>
@@ -1501,6 +1481,398 @@
                 <w:szCs w:val="40"/>
               </w:rPr>
               <w:t xml:space="preserve">dxj— | </w:t>
+            </w:r>
+          </w:p>
+        </w:tc>
+      </w:tr>
+      <w:tr>
+        <w:trPr>
+          <w:trHeight w:val="1369"/>
+        </w:trPr>
+        <w:tc>
+          <w:tcPr>
+            <w:tcW w:w="3516" w:type="dxa"/>
+            <w:tcBorders>
+              <w:top w:val="single" w:sz="4" w:space="0" w:color="000000"/>
+              <w:left w:val="single" w:sz="4" w:space="0" w:color="000000"/>
+              <w:bottom w:val="single" w:sz="4" w:space="0" w:color="000000"/>
+              <w:right w:val="single" w:sz="4" w:space="0" w:color="000000"/>
+            </w:tcBorders>
+          </w:tcPr>
+          <w:p>
+            <w:pPr>
+              <w:spacing w:before="0" w:line="240" w:lineRule="auto"/>
+              <w:rPr>
+                <w:rFonts w:cs="Latha"/>
+                <w:b/>
+                <w:sz w:val="28"/>
+                <w:szCs w:val="28"/>
+                <w:lang w:bidi="ta-IN"/>
+              </w:rPr>
+            </w:pPr>
+            <w:r>
+              <w:rPr>
+                <w:rFonts w:cs="Latha"/>
+                <w:b/>
+                <w:sz w:val="28"/>
+                <w:szCs w:val="28"/>
+                <w:lang w:bidi="ta-IN"/>
+              </w:rPr>
+              <w:t>TS 4.2.</w:t>
+            </w:r>
+            <w:r>
+              <w:rPr>
+                <w:rFonts w:cs="Latha"/>
+                <w:b/>
+                <w:sz w:val="28"/>
+                <w:szCs w:val="28"/>
+                <w:lang w:bidi="ta-IN"/>
+              </w:rPr>
+              <w:t>11</w:t>
+            </w:r>
+            <w:r>
+              <w:rPr>
+                <w:rFonts w:cs="Latha"/>
+                <w:b/>
+                <w:sz w:val="28"/>
+                <w:szCs w:val="28"/>
+                <w:lang w:bidi="ta-IN"/>
+              </w:rPr>
+              <w:t>.</w:t>
+            </w:r>
+            <w:r>
+              <w:rPr>
+                <w:rFonts w:cs="Latha"/>
+                <w:b/>
+                <w:sz w:val="28"/>
+                <w:szCs w:val="28"/>
+                <w:lang w:bidi="ta-IN"/>
+              </w:rPr>
+              <w:t xml:space="preserve">1 </w:t>
+            </w:r>
+            <w:r>
+              <w:rPr>
+                <w:rFonts w:cs="Latha"/>
+                <w:b/>
+                <w:sz w:val="28"/>
+                <w:szCs w:val="28"/>
+                <w:lang w:bidi="ta-IN"/>
+              </w:rPr>
+              <w:t xml:space="preserve">- Padam </w:t>
+            </w:r>
+          </w:p>
+          <w:p>
+            <w:pPr>
+              <w:spacing w:before="0" w:line="240" w:lineRule="auto"/>
+              <w:rPr>
+                <w:rFonts w:cs="Latha"/>
+                <w:b/>
+                <w:sz w:val="28"/>
+                <w:szCs w:val="28"/>
+                <w:lang w:bidi="ta-IN"/>
+              </w:rPr>
+            </w:pPr>
+            <w:r>
+              <w:rPr>
+                <w:rFonts w:cs="Latha"/>
+                <w:b/>
+                <w:sz w:val="28"/>
+                <w:szCs w:val="28"/>
+                <w:lang w:bidi="ta-IN"/>
+              </w:rPr>
+              <w:t xml:space="preserve">Padam No: - </w:t>
+            </w:r>
+            <w:r>
+              <w:rPr>
+                <w:rFonts w:cs="Latha"/>
+                <w:b/>
+                <w:sz w:val="28"/>
+                <w:szCs w:val="28"/>
+                <w:lang w:bidi="ta-IN"/>
+              </w:rPr>
+              <w:t>20</w:t>
+            </w:r>
+          </w:p>
+          <w:p>
+            <w:pPr>
+              <w:spacing w:before="0" w:line="240" w:lineRule="auto"/>
+              <w:rPr>
+                <w:rFonts w:cs="Latha"/>
+                <w:b/>
+                <w:sz w:val="28"/>
+                <w:szCs w:val="28"/>
+                <w:lang w:bidi="ta-IN"/>
+              </w:rPr>
+            </w:pPr>
+            <w:r>
+              <w:rPr>
+                <w:rFonts w:cs="Latha"/>
+                <w:b/>
+                <w:sz w:val="28"/>
+                <w:szCs w:val="28"/>
+                <w:lang w:bidi="ta-IN"/>
+              </w:rPr>
+              <w:t xml:space="preserve">Panchaati No. - </w:t>
+            </w:r>
+            <w:r>
+              <w:rPr>
+                <w:rFonts w:cs="Latha"/>
+                <w:b/>
+                <w:sz w:val="28"/>
+                <w:szCs w:val="28"/>
+                <w:lang w:bidi="ta-IN"/>
+              </w:rPr>
+              <w:t>4</w:t>
+            </w:r>
+            <w:r>
+              <w:rPr>
+                <w:rFonts w:cs="Latha"/>
+                <w:b/>
+                <w:sz w:val="28"/>
+                <w:szCs w:val="28"/>
+                <w:lang w:bidi="ta-IN"/>
+              </w:rPr>
+              <w:t>6</w:t>
+            </w:r>
+          </w:p>
+        </w:tc>
+        <w:tc>
+          <w:tcPr>
+            <w:tcW w:w="5415" w:type="dxa"/>
+            <w:tcBorders>
+              <w:top w:val="single" w:sz="4" w:space="0" w:color="000000"/>
+              <w:left w:val="single" w:sz="4" w:space="0" w:color="000000"/>
+              <w:bottom w:val="single" w:sz="4" w:space="0" w:color="000000"/>
+              <w:right w:val="single" w:sz="4" w:space="0" w:color="000000"/>
+            </w:tcBorders>
+          </w:tcPr>
+          <w:p>
+            <w:pPr>
+              <w:widowControl w:val="0"/>
+              <w:autoSpaceDE w:val="0"/>
+              <w:autoSpaceDN w:val="0"/>
+              <w:adjustRightInd w:val="0"/>
+              <w:spacing w:before="0" w:line="240" w:lineRule="auto"/>
+              <w:ind w:right="6"/>
+              <w:rPr>
+                <w:rFonts w:ascii="BRH Malayalam Extra" w:hAnsi="BRH Malayalam Extra" w:cs="BRH Malayalam Extra"/>
+                <w:sz w:val="40"/>
+                <w:szCs w:val="40"/>
+              </w:rPr>
+            </w:pPr>
+            <w:r>
+              <w:rPr>
+                <w:rFonts w:ascii="BRH Malayalam Extra" w:hAnsi="BRH Malayalam Extra" w:cs="BRH Malayalam Extra"/>
+                <w:sz w:val="40"/>
+                <w:szCs w:val="40"/>
+              </w:rPr>
+              <w:t>A</w:t>
+            </w:r>
+            <w:r>
+              <w:rPr>
+                <w:rFonts w:ascii="BRH Malayalam Extra" w:hAnsi="BRH Malayalam Extra" w:cs="BRH Malayalam Extra"/>
+                <w:sz w:val="34"/>
+                <w:szCs w:val="40"/>
+              </w:rPr>
+              <w:t>–</w:t>
+            </w:r>
+            <w:r>
+              <w:rPr>
+                <w:rFonts w:ascii="BRH Malayalam Extra" w:hAnsi="BRH Malayalam Extra" w:cs="BRH Malayalam Extra"/>
+                <w:sz w:val="40"/>
+                <w:szCs w:val="40"/>
+              </w:rPr>
+              <w:t>²z CZy— | st¡—kz</w:t>
+            </w:r>
+            <w:r>
+              <w:rPr>
+                <w:rFonts w:ascii="BRH Malayalam Extra" w:hAnsi="BRH Malayalam Extra" w:cs="BRH Malayalam Extra"/>
+                <w:sz w:val="34"/>
+                <w:szCs w:val="40"/>
+              </w:rPr>
+              <w:t>–</w:t>
+            </w:r>
+            <w:r>
+              <w:rPr>
+                <w:rFonts w:ascii="BRH Malayalam Extra" w:hAnsi="BRH Malayalam Extra" w:cs="BRH Malayalam Extra"/>
+                <w:sz w:val="40"/>
+                <w:szCs w:val="40"/>
+              </w:rPr>
+              <w:t xml:space="preserve"> C</w:t>
+            </w:r>
+            <w:r>
+              <w:rPr>
+                <w:rFonts w:ascii="BRH Malayalam Extra" w:hAnsi="BRH Malayalam Extra" w:cs="BRH Malayalam Extra"/>
+                <w:sz w:val="40"/>
+                <w:szCs w:val="40"/>
+                <w:highlight w:val="yellow"/>
+              </w:rPr>
+              <w:t>Zy—</w:t>
+            </w:r>
+            <w:r>
+              <w:rPr>
+                <w:rFonts w:ascii="BRH Malayalam Extra" w:hAnsi="BRH Malayalam Extra" w:cs="BRH Malayalam Extra"/>
+                <w:sz w:val="40"/>
+                <w:szCs w:val="40"/>
+              </w:rPr>
+              <w:t xml:space="preserve"> s - t¡</w:t>
+            </w:r>
+            <w:r>
+              <w:rPr>
+                <w:rFonts w:ascii="BRH Malayalam Extra" w:hAnsi="BRH Malayalam Extra" w:cs="BRH Malayalam Extra"/>
+                <w:sz w:val="34"/>
+                <w:szCs w:val="40"/>
+              </w:rPr>
+              <w:t>–</w:t>
+            </w:r>
+            <w:r>
+              <w:rPr>
+                <w:rFonts w:ascii="BRH Malayalam Extra" w:hAnsi="BRH Malayalam Extra" w:cs="BRH Malayalam Extra"/>
+                <w:sz w:val="40"/>
+                <w:szCs w:val="40"/>
+              </w:rPr>
+              <w:t>kz</w:t>
+            </w:r>
+            <w:r>
+              <w:rPr>
+                <w:rFonts w:ascii="BRH Malayalam Extra" w:hAnsi="BRH Malayalam Extra" w:cs="BRH Malayalam Extra"/>
+                <w:sz w:val="34"/>
+                <w:szCs w:val="40"/>
+              </w:rPr>
+              <w:t>–</w:t>
+            </w:r>
+            <w:r>
+              <w:rPr>
+                <w:rFonts w:ascii="BRH Malayalam Extra" w:hAnsi="BRH Malayalam Extra" w:cs="BRH Malayalam Extra"/>
+                <w:sz w:val="40"/>
+                <w:szCs w:val="40"/>
+              </w:rPr>
+              <w:t xml:space="preserve"> |</w:t>
+            </w:r>
+          </w:p>
+        </w:tc>
+        <w:tc>
+          <w:tcPr>
+            <w:tcW w:w="5387" w:type="dxa"/>
+            <w:gridSpan w:val="3"/>
+            <w:tcBorders>
+              <w:top w:val="single" w:sz="4" w:space="0" w:color="000000"/>
+              <w:left w:val="single" w:sz="4" w:space="0" w:color="000000"/>
+              <w:bottom w:val="single" w:sz="4" w:space="0" w:color="000000"/>
+              <w:right w:val="single" w:sz="4" w:space="0" w:color="000000"/>
+            </w:tcBorders>
+          </w:tcPr>
+          <w:p>
+            <w:pPr>
+              <w:widowControl w:val="0"/>
+              <w:autoSpaceDE w:val="0"/>
+              <w:autoSpaceDN w:val="0"/>
+              <w:adjustRightInd w:val="0"/>
+              <w:spacing w:before="0" w:line="240" w:lineRule="auto"/>
+              <w:ind w:right="6"/>
+              <w:rPr>
+                <w:rFonts w:ascii="BRH Malayalam Extra" w:hAnsi="BRH Malayalam Extra" w:cs="BRH Malayalam Extra"/>
+                <w:sz w:val="40"/>
+                <w:szCs w:val="40"/>
+              </w:rPr>
+            </w:pPr>
+            <w:r>
+              <w:rPr>
+                <w:rFonts w:ascii="BRH Malayalam Extra" w:hAnsi="BRH Malayalam Extra" w:cs="BRH Malayalam Extra"/>
+                <w:sz w:val="40"/>
+                <w:szCs w:val="40"/>
+              </w:rPr>
+              <w:t>A</w:t>
+            </w:r>
+            <w:r>
+              <w:rPr>
+                <w:rFonts w:ascii="BRH Malayalam Extra" w:hAnsi="BRH Malayalam Extra" w:cs="BRH Malayalam Extra"/>
+                <w:sz w:val="34"/>
+                <w:szCs w:val="40"/>
+              </w:rPr>
+              <w:t>–</w:t>
+            </w:r>
+            <w:r>
+              <w:rPr>
+                <w:rFonts w:ascii="BRH Malayalam Extra" w:hAnsi="BRH Malayalam Extra" w:cs="BRH Malayalam Extra"/>
+                <w:sz w:val="40"/>
+                <w:szCs w:val="40"/>
+              </w:rPr>
+              <w:t>²z CZy— | st¡—kz</w:t>
+            </w:r>
+            <w:r>
+              <w:rPr>
+                <w:rFonts w:ascii="BRH Malayalam Extra" w:hAnsi="BRH Malayalam Extra" w:cs="BRH Malayalam Extra"/>
+                <w:sz w:val="34"/>
+                <w:szCs w:val="40"/>
+              </w:rPr>
+              <w:t>–</w:t>
+            </w:r>
+            <w:r>
+              <w:rPr>
+                <w:rFonts w:ascii="BRH Malayalam Extra" w:hAnsi="BRH Malayalam Extra" w:cs="BRH Malayalam Extra"/>
+                <w:sz w:val="40"/>
+                <w:szCs w:val="40"/>
+              </w:rPr>
+              <w:t xml:space="preserve"> C</w:t>
+            </w:r>
+            <w:r>
+              <w:rPr>
+                <w:rFonts w:ascii="BRH Malayalam Extra" w:hAnsi="BRH Malayalam Extra" w:cs="BRH Malayalam Extra"/>
+                <w:sz w:val="40"/>
+                <w:szCs w:val="40"/>
+                <w:highlight w:val="green"/>
+              </w:rPr>
+              <w:t>Zy</w:t>
+            </w:r>
+            <w:r>
+              <w:rPr>
+                <w:rFonts w:ascii="BRH Malayalam Extra" w:hAnsi="BRH Malayalam Extra" w:cs="BRH Malayalam Extra"/>
+                <w:sz w:val="34"/>
+                <w:szCs w:val="40"/>
+                <w:highlight w:val="green"/>
+              </w:rPr>
+              <w:t>–</w:t>
+            </w:r>
+            <w:r>
+              <w:rPr>
+                <w:rFonts w:ascii="BRH Malayalam Extra" w:hAnsi="BRH Malayalam Extra" w:cs="BRH Malayalam Extra"/>
+                <w:sz w:val="40"/>
+                <w:szCs w:val="40"/>
+              </w:rPr>
+              <w:t xml:space="preserve"> s - t¡</w:t>
+            </w:r>
+            <w:r>
+              <w:rPr>
+                <w:rFonts w:ascii="BRH Malayalam Extra" w:hAnsi="BRH Malayalam Extra" w:cs="BRH Malayalam Extra"/>
+                <w:sz w:val="34"/>
+                <w:szCs w:val="40"/>
+              </w:rPr>
+              <w:t>–</w:t>
+            </w:r>
+            <w:r>
+              <w:rPr>
+                <w:rFonts w:ascii="BRH Malayalam Extra" w:hAnsi="BRH Malayalam Extra" w:cs="BRH Malayalam Extra"/>
+                <w:sz w:val="40"/>
+                <w:szCs w:val="40"/>
+              </w:rPr>
+              <w:t>kz</w:t>
+            </w:r>
+            <w:r>
+              <w:rPr>
+                <w:rFonts w:ascii="BRH Malayalam Extra" w:hAnsi="BRH Malayalam Extra" w:cs="BRH Malayalam Extra"/>
+                <w:sz w:val="34"/>
+                <w:szCs w:val="40"/>
+              </w:rPr>
+              <w:t>–</w:t>
+            </w:r>
+            <w:r>
+              <w:rPr>
+                <w:rFonts w:ascii="BRH Malayalam Extra" w:hAnsi="BRH Malayalam Extra" w:cs="BRH Malayalam Extra"/>
+                <w:sz w:val="40"/>
+                <w:szCs w:val="40"/>
+              </w:rPr>
+              <w:t xml:space="preserve"> |</w:t>
             </w:r>
           </w:p>
         </w:tc>
@@ -1573,7 +1945,6 @@
           <w:szCs w:val="32"/>
           <w:u w:val="single"/>
         </w:rPr>
-        <w:lastRenderedPageBreak/>
         <w:t>TS Pada Paatam – TS 4.2 Malayalam co</w:t>
       </w:r>
       <w:r>
@@ -2475,6 +2846,7 @@
                 <w:szCs w:val="28"/>
                 <w:lang w:bidi="ta-IN"/>
               </w:rPr>
+              <w:lastRenderedPageBreak/>
               <w:t xml:space="preserve">TS 4.2.2.1 - Padam </w:t>
             </w:r>
           </w:p>
@@ -2930,7 +3302,6 @@
                 <w:szCs w:val="28"/>
                 <w:lang w:bidi="ta-IN"/>
               </w:rPr>
-              <w:lastRenderedPageBreak/>
               <w:t xml:space="preserve">TS 4.2.3.2 - Vaakyam </w:t>
             </w:r>
           </w:p>
@@ -4800,6 +5171,7 @@
                 <w:szCs w:val="28"/>
                 <w:lang w:bidi="ta-IN"/>
               </w:rPr>
+              <w:lastRenderedPageBreak/>
               <w:t xml:space="preserve">TS 4.2.10.2 - Vaakyam </w:t>
             </w:r>
           </w:p>
@@ -5101,7 +5473,6 @@
           <w:szCs w:val="32"/>
           <w:u w:val="single"/>
         </w:rPr>
-        <w:lastRenderedPageBreak/>
         <w:t>TS Pada Paatam – TS 4.2 Malayalam co</w:t>
       </w:r>
       <w:r>
@@ -6411,6 +6782,7 @@
                 <w:szCs w:val="28"/>
                 <w:lang w:bidi="ta-IN"/>
               </w:rPr>
+              <w:lastRenderedPageBreak/>
               <w:t xml:space="preserve">TS 4.2.4.4 - Vaakyam </w:t>
             </w:r>
           </w:p>
@@ -6805,7 +7177,6 @@
                 <w:szCs w:val="28"/>
                 <w:lang w:bidi="ta-IN"/>
               </w:rPr>
-              <w:lastRenderedPageBreak/>
               <w:t xml:space="preserve">TS 4.2.5.2 - Vaakyam </w:t>
             </w:r>
           </w:p>
@@ -8129,6 +8500,7 @@
                 <w:szCs w:val="28"/>
                 <w:lang w:bidi="ta-IN"/>
               </w:rPr>
+              <w:lastRenderedPageBreak/>
               <w:t xml:space="preserve">TS 4.2.6.4 - Padam </w:t>
             </w:r>
           </w:p>
@@ -8834,7 +9206,6 @@
                 <w:szCs w:val="28"/>
                 <w:lang w:bidi="ta-IN"/>
               </w:rPr>
-              <w:lastRenderedPageBreak/>
               <w:t xml:space="preserve">TS 4.2.9.2 - Padam </w:t>
             </w:r>
           </w:p>
@@ -9779,6 +10150,7 @@
           <w:szCs w:val="32"/>
           <w:u w:val="single"/>
         </w:rPr>
+        <w:lastRenderedPageBreak/>
         <w:t>=======================</w:t>
       </w:r>
     </w:p>
@@ -9861,7 +10233,6 @@
           <w:szCs w:val="32"/>
           <w:u w:val="single"/>
         </w:rPr>
-        <w:lastRenderedPageBreak/>
         <w:t>TS</w:t>
       </w:r>
       <w:r>

</xml_diff>

<commit_message>
nmv 14 05 2024
</commit_message>
<xml_diff>
--- a/TS-Padam/TS-4.2/TS 4.2 Malayalam Pada Paatam Corrections.docx
+++ b/TS-Padam/TS-4.2/TS 4.2 Malayalam Pada Paatam Corrections.docx
@@ -1,6 +1,6 @@
 
 <file path=word/document.xml><?xml version="1.0" encoding="utf-8"?>
-<w:document xmlns:wpc="http://schemas.microsoft.com/office/word/2010/wordprocessingCanvas" xmlns:cx="http://schemas.microsoft.com/office/drawing/2014/chartex" xmlns:cx1="http://schemas.microsoft.com/office/drawing/2015/9/8/chartex" xmlns:cx2="http://schemas.microsoft.com/office/drawing/2015/10/21/chartex" xmlns:cx3="http://schemas.microsoft.com/office/drawing/2016/5/9/chartex" xmlns:cx4="http://schemas.microsoft.com/office/drawing/2016/5/10/chartex" xmlns:cx5="http://schemas.microsoft.com/office/drawing/2016/5/11/chartex" xmlns:cx6="http://schemas.microsoft.com/office/drawing/2016/5/12/chartex" xmlns:cx7="http://schemas.microsoft.com/office/drawing/2016/5/13/chartex" xmlns:cx8="http://schemas.microsoft.com/office/drawing/2016/5/14/chartex" xmlns:mc="http://schemas.openxmlformats.org/markup-compatibility/2006" xmlns:aink="http://schemas.microsoft.com/office/drawing/2016/ink" xmlns:am3d="http://schemas.microsoft.com/office/drawing/2017/model3d" xmlns:o="urn:schemas-microsoft-com:office:office" xmlns:oel="http://schemas.microsoft.com/office/2019/extlst" xmlns:r="http://schemas.openxmlformats.org/officeDocument/2006/relationships" xmlns:m="http://schemas.openxmlformats.org/officeDocument/2006/math" xmlns:v="urn:schemas-microsoft-com:vml" xmlns:wp14="http://schemas.microsoft.com/office/word/2010/wordprocessingDrawing" xmlns:wp="http://schemas.openxmlformats.org/drawingml/2006/wordprocessingDrawing" xmlns:w10="urn:schemas-microsoft-com:office:word" xmlns:w="http://schemas.openxmlformats.org/wordprocessingml/2006/main" xmlns:w14="http://schemas.microsoft.com/office/word/2010/wordml" xmlns:w15="http://schemas.microsoft.com/office/word/2012/wordml" xmlns:w16cex="http://schemas.microsoft.com/office/word/2018/wordml/cex" xmlns:w16cid="http://schemas.microsoft.com/office/word/2016/wordml/cid" xmlns:w16="http://schemas.microsoft.com/office/word/2018/wordml" xmlns:w16sdtdh="http://schemas.microsoft.com/office/word/2020/wordml/sdtdatahash" xmlns:w16se="http://schemas.microsoft.com/office/word/2015/wordml/symex" xmlns:wpg="http://schemas.microsoft.com/office/word/2010/wordprocessingGroup" xmlns:wpi="http://schemas.microsoft.com/office/word/2010/wordprocessingInk" xmlns:wne="http://schemas.microsoft.com/office/word/2006/wordml" xmlns:wps="http://schemas.microsoft.com/office/word/2010/wordprocessingShape" mc:Ignorable="w14 w15 w16se w16cid w16 w16cex w16sdtdh wp14">
+<w:document xmlns:wpc="http://schemas.microsoft.com/office/word/2010/wordprocessingCanvas" xmlns:cx="http://schemas.microsoft.com/office/drawing/2014/chartex" xmlns:cx1="http://schemas.microsoft.com/office/drawing/2015/9/8/chartex" xmlns:cx2="http://schemas.microsoft.com/office/drawing/2015/10/21/chartex" xmlns:cx3="http://schemas.microsoft.com/office/drawing/2016/5/9/chartex" xmlns:cx4="http://schemas.microsoft.com/office/drawing/2016/5/10/chartex" xmlns:cx5="http://schemas.microsoft.com/office/drawing/2016/5/11/chartex" xmlns:cx6="http://schemas.microsoft.com/office/drawing/2016/5/12/chartex" xmlns:cx7="http://schemas.microsoft.com/office/drawing/2016/5/13/chartex" xmlns:cx8="http://schemas.microsoft.com/office/drawing/2016/5/14/chartex" xmlns:mc="http://schemas.openxmlformats.org/markup-compatibility/2006" xmlns:aink="http://schemas.microsoft.com/office/drawing/2016/ink" xmlns:am3d="http://schemas.microsoft.com/office/drawing/2017/model3d" xmlns:o="urn:schemas-microsoft-com:office:office" xmlns:oel="http://schemas.microsoft.com/office/2019/extlst" xmlns:r="http://schemas.openxmlformats.org/officeDocument/2006/relationships" xmlns:m="http://schemas.openxmlformats.org/officeDocument/2006/math" xmlns:v="urn:schemas-microsoft-com:vml" xmlns:wp14="http://schemas.microsoft.com/office/word/2010/wordprocessingDrawing" xmlns:wp="http://schemas.openxmlformats.org/drawingml/2006/wordprocessingDrawing" xmlns:w10="urn:schemas-microsoft-com:office:word" xmlns:w="http://schemas.openxmlformats.org/wordprocessingml/2006/main" xmlns:w14="http://schemas.microsoft.com/office/word/2010/wordml" xmlns:w15="http://schemas.microsoft.com/office/word/2012/wordml" xmlns:w16cex="http://schemas.microsoft.com/office/word/2018/wordml/cex" xmlns:w16cid="http://schemas.microsoft.com/office/word/2016/wordml/cid" xmlns:w16="http://schemas.microsoft.com/office/word/2018/wordml" xmlns:w16du="http://schemas.microsoft.com/office/word/2023/wordml/word16du" xmlns:w16sdtdh="http://schemas.microsoft.com/office/word/2020/wordml/sdtdatahash" xmlns:w16se="http://schemas.microsoft.com/office/word/2015/wordml/symex" xmlns:wpg="http://schemas.microsoft.com/office/word/2010/wordprocessingGroup" xmlns:wpi="http://schemas.microsoft.com/office/word/2010/wordprocessingInk" xmlns:wne="http://schemas.microsoft.com/office/word/2006/wordml" xmlns:wps="http://schemas.microsoft.com/office/word/2010/wordprocessingShape" mc:Ignorable="w14 w15 w16se w16cid w16 w16cex w16sdtdh w16du wp14">
   <w:body>
     <w:p>
       <w:pPr>
@@ -857,6 +857,343 @@
       </w:tr>
       <w:tr>
         <w:trPr>
+          <w:trHeight w:val="899"/>
+        </w:trPr>
+        <w:tc>
+          <w:tcPr>
+            <w:tcW w:w="3516" w:type="dxa"/>
+            <w:tcBorders>
+              <w:top w:val="single" w:sz="4" w:space="0" w:color="000000"/>
+              <w:left w:val="single" w:sz="4" w:space="0" w:color="000000"/>
+              <w:bottom w:val="single" w:sz="4" w:space="0" w:color="000000"/>
+              <w:right w:val="single" w:sz="4" w:space="0" w:color="000000"/>
+            </w:tcBorders>
+          </w:tcPr>
+          <w:p>
+            <w:pPr>
+              <w:widowControl w:val="0"/>
+              <w:autoSpaceDE w:val="0"/>
+              <w:autoSpaceDN w:val="0"/>
+              <w:adjustRightInd w:val="0"/>
+              <w:spacing w:before="0" w:line="240" w:lineRule="auto"/>
+              <w:rPr>
+                <w:rFonts w:cs="Latha"/>
+                <w:b/>
+                <w:sz w:val="28"/>
+                <w:szCs w:val="28"/>
+                <w:lang w:bidi="ta-IN"/>
+              </w:rPr>
+            </w:pPr>
+            <w:r>
+              <w:rPr>
+                <w:rFonts w:eastAsia="Times New Roman" w:cs="Arial"/>
+                <w:b/>
+                <w:sz w:val="28"/>
+                <w:szCs w:val="28"/>
+                <w:lang w:eastAsia="en-IN" w:bidi="ml-IN"/>
+              </w:rPr>
+              <w:t>TS 4.</w:t>
+            </w:r>
+            <w:r>
+              <w:rPr>
+                <w:rFonts w:eastAsia="Times New Roman" w:cs="Arial"/>
+                <w:b/>
+                <w:sz w:val="28"/>
+                <w:szCs w:val="28"/>
+                <w:lang w:eastAsia="en-IN" w:bidi="ml-IN"/>
+              </w:rPr>
+              <w:t>2.3.1</w:t>
+            </w:r>
+            <w:r>
+              <w:rPr>
+                <w:rFonts w:eastAsia="Times New Roman" w:cs="Arial"/>
+                <w:b/>
+                <w:sz w:val="28"/>
+                <w:szCs w:val="28"/>
+                <w:lang w:eastAsia="en-IN" w:bidi="ml-IN"/>
+              </w:rPr>
+              <w:t xml:space="preserve"> -</w:t>
+            </w:r>
+            <w:r>
+              <w:rPr>
+                <w:rFonts w:cs="Latha"/>
+                <w:b/>
+                <w:sz w:val="28"/>
+                <w:szCs w:val="28"/>
+                <w:lang w:bidi="ta-IN"/>
+              </w:rPr>
+              <w:t xml:space="preserve"> Vaakyam</w:t>
+            </w:r>
+          </w:p>
+          <w:p>
+            <w:pPr>
+              <w:widowControl w:val="0"/>
+              <w:autoSpaceDE w:val="0"/>
+              <w:autoSpaceDN w:val="0"/>
+              <w:adjustRightInd w:val="0"/>
+              <w:spacing w:before="0" w:line="240" w:lineRule="auto"/>
+              <w:rPr>
+                <w:rFonts w:cs="Latha"/>
+                <w:b/>
+                <w:sz w:val="28"/>
+                <w:szCs w:val="28"/>
+                <w:lang w:bidi="ta-IN"/>
+              </w:rPr>
+            </w:pPr>
+            <w:r>
+              <w:rPr>
+                <w:rFonts w:cs="Latha"/>
+                <w:b/>
+                <w:sz w:val="28"/>
+                <w:szCs w:val="28"/>
+                <w:lang w:bidi="ta-IN"/>
+              </w:rPr>
+              <w:t xml:space="preserve">Statement No. – </w:t>
+            </w:r>
+            <w:r>
+              <w:rPr>
+                <w:rFonts w:cs="Latha"/>
+                <w:b/>
+                <w:sz w:val="28"/>
+                <w:szCs w:val="28"/>
+                <w:lang w:bidi="ta-IN"/>
+              </w:rPr>
+              <w:t>5</w:t>
+            </w:r>
+          </w:p>
+          <w:p>
+            <w:pPr>
+              <w:spacing w:before="0" w:line="240" w:lineRule="auto"/>
+              <w:rPr>
+                <w:rFonts w:cs="Latha"/>
+                <w:b/>
+                <w:sz w:val="28"/>
+                <w:szCs w:val="28"/>
+                <w:lang w:val="en-IN" w:bidi="ta-IN"/>
+              </w:rPr>
+            </w:pPr>
+            <w:r>
+              <w:rPr>
+                <w:rFonts w:cs="Latha"/>
+                <w:b/>
+                <w:sz w:val="28"/>
+                <w:szCs w:val="28"/>
+                <w:lang w:bidi="ta-IN"/>
+              </w:rPr>
+              <w:t xml:space="preserve">Panchaati No. - </w:t>
+            </w:r>
+            <w:r>
+              <w:rPr>
+                <w:rFonts w:cs="Latha"/>
+                <w:b/>
+                <w:sz w:val="28"/>
+                <w:szCs w:val="28"/>
+                <w:lang w:bidi="ta-IN"/>
+              </w:rPr>
+              <w:t>10</w:t>
+            </w:r>
+          </w:p>
+        </w:tc>
+        <w:tc>
+          <w:tcPr>
+            <w:tcW w:w="5415" w:type="dxa"/>
+            <w:tcBorders>
+              <w:top w:val="single" w:sz="4" w:space="0" w:color="000000"/>
+              <w:left w:val="single" w:sz="4" w:space="0" w:color="000000"/>
+              <w:bottom w:val="single" w:sz="4" w:space="0" w:color="000000"/>
+              <w:right w:val="single" w:sz="4" w:space="0" w:color="000000"/>
+            </w:tcBorders>
+          </w:tcPr>
+          <w:p>
+            <w:pPr>
+              <w:widowControl w:val="0"/>
+              <w:autoSpaceDE w:val="0"/>
+              <w:autoSpaceDN w:val="0"/>
+              <w:adjustRightInd w:val="0"/>
+              <w:spacing w:before="0" w:line="240" w:lineRule="auto"/>
+              <w:ind w:right="6"/>
+              <w:rPr>
+                <w:rFonts w:ascii="BRH Malayalam Extra" w:hAnsi="BRH Malayalam Extra" w:cs="BRH Malayalam Extra"/>
+                <w:sz w:val="40"/>
+                <w:szCs w:val="40"/>
+                <w:lang w:val="en-IN"/>
+              </w:rPr>
+            </w:pPr>
+            <w:r>
+              <w:rPr>
+                <w:rFonts w:ascii="BRH Malayalam Extra" w:hAnsi="BRH Malayalam Extra" w:cs="BRH Malayalam Extra"/>
+                <w:sz w:val="40"/>
+                <w:szCs w:val="40"/>
+              </w:rPr>
+              <w:t>qy</w:t>
+            </w:r>
+            <w:r>
+              <w:rPr>
+                <w:rFonts w:ascii="BRH Malayalam Extra" w:hAnsi="BRH Malayalam Extra" w:cs="BRH Malayalam Extra"/>
+                <w:sz w:val="34"/>
+                <w:szCs w:val="40"/>
+              </w:rPr>
+              <w:t>–</w:t>
+            </w:r>
+            <w:r>
+              <w:rPr>
+                <w:rFonts w:ascii="BRH Malayalam Extra" w:hAnsi="BRH Malayalam Extra" w:cs="BRH Malayalam Extra"/>
+                <w:sz w:val="40"/>
+                <w:szCs w:val="40"/>
+              </w:rPr>
+              <w:t>¥phy—-k</w:t>
+            </w:r>
+            <w:r>
+              <w:rPr>
+                <w:rFonts w:ascii="BRH Malayalam Extra" w:hAnsi="BRH Malayalam Extra" w:cs="BRH Malayalam Extra"/>
+                <w:sz w:val="34"/>
+                <w:szCs w:val="40"/>
+              </w:rPr>
+              <w:t>–</w:t>
+            </w:r>
+            <w:r>
+              <w:rPr>
+                <w:rFonts w:ascii="BRH Malayalam Extra" w:hAnsi="BRH Malayalam Extra" w:cs="BRH Malayalam Extra"/>
+                <w:sz w:val="40"/>
+                <w:szCs w:val="40"/>
+              </w:rPr>
+              <w:t>ª</w:t>
+            </w:r>
+            <w:r>
+              <w:rPr>
+                <w:rFonts w:ascii="BRH Malayalam Extra" w:hAnsi="BRH Malayalam Extra" w:cs="BRH Malayalam Extra"/>
+                <w:sz w:val="40"/>
+                <w:szCs w:val="40"/>
+                <w:highlight w:val="yellow"/>
+              </w:rPr>
+              <w:t>Py</w:t>
+            </w:r>
+            <w:r>
+              <w:rPr>
+                <w:rFonts w:ascii="BRH Malayalam Extra" w:hAnsi="BRH Malayalam Extra" w:cs="BRH Malayalam Extra"/>
+                <w:sz w:val="40"/>
+                <w:szCs w:val="40"/>
+              </w:rPr>
+              <w:t>—hy</w:t>
+            </w:r>
+            <w:r>
+              <w:rPr>
+                <w:rFonts w:ascii="BRH Malayalam Extra" w:hAnsi="BRH Malayalam Extra" w:cs="BRH Malayalam Extra"/>
+                <w:sz w:val="34"/>
+                <w:szCs w:val="40"/>
+              </w:rPr>
+              <w:t>–</w:t>
+            </w:r>
+            <w:r>
+              <w:rPr>
+                <w:rFonts w:ascii="BRH Malayalam Extra" w:hAnsi="BRH Malayalam Extra" w:cs="BRH Malayalam Extra"/>
+                <w:sz w:val="40"/>
+                <w:szCs w:val="40"/>
+              </w:rPr>
+              <w:t>sëûI |</w:t>
+            </w:r>
+          </w:p>
+        </w:tc>
+        <w:tc>
+          <w:tcPr>
+            <w:tcW w:w="5387" w:type="dxa"/>
+            <w:gridSpan w:val="3"/>
+            <w:tcBorders>
+              <w:top w:val="single" w:sz="4" w:space="0" w:color="000000"/>
+              <w:left w:val="single" w:sz="4" w:space="0" w:color="000000"/>
+              <w:bottom w:val="single" w:sz="4" w:space="0" w:color="000000"/>
+              <w:right w:val="single" w:sz="4" w:space="0" w:color="000000"/>
+            </w:tcBorders>
+          </w:tcPr>
+          <w:p>
+            <w:pPr>
+              <w:spacing w:before="0" w:line="240" w:lineRule="auto"/>
+              <w:ind w:right="-108"/>
+              <w:rPr>
+                <w:rFonts w:ascii="BRH Malayalam Extra" w:hAnsi="BRH Malayalam Extra" w:cs="BRH Malayalam Extra"/>
+                <w:sz w:val="40"/>
+                <w:szCs w:val="40"/>
+                <w:lang w:val="en-IN"/>
+              </w:rPr>
+            </w:pPr>
+            <w:r>
+              <w:rPr>
+                <w:rFonts w:ascii="BRH Malayalam Extra" w:hAnsi="BRH Malayalam Extra" w:cs="BRH Malayalam Extra"/>
+                <w:sz w:val="40"/>
+                <w:szCs w:val="40"/>
+              </w:rPr>
+              <w:t>qy</w:t>
+            </w:r>
+            <w:r>
+              <w:rPr>
+                <w:rFonts w:ascii="BRH Malayalam Extra" w:hAnsi="BRH Malayalam Extra" w:cs="BRH Malayalam Extra"/>
+                <w:sz w:val="34"/>
+                <w:szCs w:val="40"/>
+              </w:rPr>
+              <w:t>–</w:t>
+            </w:r>
+            <w:r>
+              <w:rPr>
+                <w:rFonts w:ascii="BRH Malayalam Extra" w:hAnsi="BRH Malayalam Extra" w:cs="BRH Malayalam Extra"/>
+                <w:sz w:val="40"/>
+                <w:szCs w:val="40"/>
+              </w:rPr>
+              <w:t>¥phy—-k</w:t>
+            </w:r>
+            <w:r>
+              <w:rPr>
+                <w:rFonts w:ascii="BRH Malayalam Extra" w:hAnsi="BRH Malayalam Extra" w:cs="BRH Malayalam Extra"/>
+                <w:sz w:val="34"/>
+                <w:szCs w:val="40"/>
+              </w:rPr>
+              <w:t>–</w:t>
+            </w:r>
+            <w:r>
+              <w:rPr>
+                <w:rFonts w:ascii="BRH Malayalam Extra" w:hAnsi="BRH Malayalam Extra" w:cs="BRH Malayalam Extra"/>
+                <w:sz w:val="40"/>
+                <w:szCs w:val="40"/>
+              </w:rPr>
+              <w:t>ª</w:t>
+            </w:r>
+            <w:r>
+              <w:rPr>
+                <w:rFonts w:ascii="BRH Malayalam Extra" w:hAnsi="BRH Malayalam Extra" w:cs="BRH Malayalam Extra"/>
+                <w:sz w:val="40"/>
+                <w:szCs w:val="40"/>
+                <w:highlight w:val="green"/>
+              </w:rPr>
+              <w:t>Py</w:t>
+            </w:r>
+            <w:r>
+              <w:rPr>
+                <w:rFonts w:ascii="BRH Malayalam Extra" w:hAnsi="BRH Malayalam Extra" w:cs="BRH Malayalam Extra"/>
+                <w:sz w:val="40"/>
+                <w:szCs w:val="40"/>
+              </w:rPr>
+              <w:t>hy</w:t>
+            </w:r>
+            <w:r>
+              <w:rPr>
+                <w:rFonts w:ascii="BRH Malayalam Extra" w:hAnsi="BRH Malayalam Extra" w:cs="BRH Malayalam Extra"/>
+                <w:sz w:val="34"/>
+                <w:szCs w:val="40"/>
+              </w:rPr>
+              <w:t>–</w:t>
+            </w:r>
+            <w:r>
+              <w:rPr>
+                <w:rFonts w:ascii="BRH Malayalam Extra" w:hAnsi="BRH Malayalam Extra" w:cs="BRH Malayalam Extra"/>
+                <w:sz w:val="40"/>
+                <w:szCs w:val="40"/>
+              </w:rPr>
+              <w:t>sëûI |</w:t>
+            </w:r>
+          </w:p>
+        </w:tc>
+      </w:tr>
+      <w:tr>
+        <w:trPr>
           <w:trHeight w:val="1106"/>
         </w:trPr>
         <w:tc>
@@ -1622,17 +1959,7 @@
                 <w:szCs w:val="28"/>
                 <w:lang w:bidi="ta-IN"/>
               </w:rPr>
-              <w:t>4</w:t>
-            </w:r>
-            <w:r>
-              <w:rPr>
-                <w:rFonts w:cs="Latha"/>
-                <w:b/>
-                <w:sz w:val="28"/>
-                <w:szCs w:val="28"/>
-                <w:lang w:bidi="ta-IN"/>
-              </w:rPr>
-              <w:t>6</w:t>
+              <w:t>46</w:t>
             </w:r>
           </w:p>
         </w:tc>
@@ -2765,6 +3092,7 @@
                 <w:sz w:val="32"/>
                 <w:szCs w:val="32"/>
               </w:rPr>
+              <w:lastRenderedPageBreak/>
               <w:t>Reference</w:t>
             </w:r>
           </w:p>
@@ -2787,6 +3115,7 @@
                 <w:sz w:val="32"/>
                 <w:szCs w:val="32"/>
               </w:rPr>
+              <w:lastRenderedPageBreak/>
               <w:t>As Printed</w:t>
             </w:r>
           </w:p>
@@ -2846,7 +3175,6 @@
                 <w:szCs w:val="28"/>
                 <w:lang w:bidi="ta-IN"/>
               </w:rPr>
-              <w:lastRenderedPageBreak/>
               <w:t xml:space="preserve">TS 4.2.2.1 - Padam </w:t>
             </w:r>
           </w:p>
@@ -10896,7 +11224,7 @@
 </file>
 
 <file path=word/endnotes.xml><?xml version="1.0" encoding="utf-8"?>
-<w:endnotes xmlns:wpc="http://schemas.microsoft.com/office/word/2010/wordprocessingCanvas" xmlns:cx="http://schemas.microsoft.com/office/drawing/2014/chartex" xmlns:cx1="http://schemas.microsoft.com/office/drawing/2015/9/8/chartex" xmlns:cx2="http://schemas.microsoft.com/office/drawing/2015/10/21/chartex" xmlns:cx3="http://schemas.microsoft.com/office/drawing/2016/5/9/chartex" xmlns:cx4="http://schemas.microsoft.com/office/drawing/2016/5/10/chartex" xmlns:cx5="http://schemas.microsoft.com/office/drawing/2016/5/11/chartex" xmlns:cx6="http://schemas.microsoft.com/office/drawing/2016/5/12/chartex" xmlns:cx7="http://schemas.microsoft.com/office/drawing/2016/5/13/chartex" xmlns:cx8="http://schemas.microsoft.com/office/drawing/2016/5/14/chartex" xmlns:mc="http://schemas.openxmlformats.org/markup-compatibility/2006" xmlns:aink="http://schemas.microsoft.com/office/drawing/2016/ink" xmlns:am3d="http://schemas.microsoft.com/office/drawing/2017/model3d" xmlns:o="urn:schemas-microsoft-com:office:office" xmlns:oel="http://schemas.microsoft.com/office/2019/extlst" xmlns:r="http://schemas.openxmlformats.org/officeDocument/2006/relationships" xmlns:m="http://schemas.openxmlformats.org/officeDocument/2006/math" xmlns:v="urn:schemas-microsoft-com:vml" xmlns:wp14="http://schemas.microsoft.com/office/word/2010/wordprocessingDrawing" xmlns:wp="http://schemas.openxmlformats.org/drawingml/2006/wordprocessingDrawing" xmlns:w10="urn:schemas-microsoft-com:office:word" xmlns:w="http://schemas.openxmlformats.org/wordprocessingml/2006/main" xmlns:w14="http://schemas.microsoft.com/office/word/2010/wordml" xmlns:w15="http://schemas.microsoft.com/office/word/2012/wordml" xmlns:w16cex="http://schemas.microsoft.com/office/word/2018/wordml/cex" xmlns:w16cid="http://schemas.microsoft.com/office/word/2016/wordml/cid" xmlns:w16="http://schemas.microsoft.com/office/word/2018/wordml" xmlns:w16sdtdh="http://schemas.microsoft.com/office/word/2020/wordml/sdtdatahash" xmlns:w16se="http://schemas.microsoft.com/office/word/2015/wordml/symex" xmlns:wpg="http://schemas.microsoft.com/office/word/2010/wordprocessingGroup" xmlns:wpi="http://schemas.microsoft.com/office/word/2010/wordprocessingInk" xmlns:wne="http://schemas.microsoft.com/office/word/2006/wordml" xmlns:wps="http://schemas.microsoft.com/office/word/2010/wordprocessingShape" mc:Ignorable="w14 w15 w16se w16cid w16 w16cex w16sdtdh wp14">
+<w:endnotes xmlns:wpc="http://schemas.microsoft.com/office/word/2010/wordprocessingCanvas" xmlns:cx="http://schemas.microsoft.com/office/drawing/2014/chartex" xmlns:cx1="http://schemas.microsoft.com/office/drawing/2015/9/8/chartex" xmlns:cx2="http://schemas.microsoft.com/office/drawing/2015/10/21/chartex" xmlns:cx3="http://schemas.microsoft.com/office/drawing/2016/5/9/chartex" xmlns:cx4="http://schemas.microsoft.com/office/drawing/2016/5/10/chartex" xmlns:cx5="http://schemas.microsoft.com/office/drawing/2016/5/11/chartex" xmlns:cx6="http://schemas.microsoft.com/office/drawing/2016/5/12/chartex" xmlns:cx7="http://schemas.microsoft.com/office/drawing/2016/5/13/chartex" xmlns:cx8="http://schemas.microsoft.com/office/drawing/2016/5/14/chartex" xmlns:mc="http://schemas.openxmlformats.org/markup-compatibility/2006" xmlns:aink="http://schemas.microsoft.com/office/drawing/2016/ink" xmlns:am3d="http://schemas.microsoft.com/office/drawing/2017/model3d" xmlns:o="urn:schemas-microsoft-com:office:office" xmlns:oel="http://schemas.microsoft.com/office/2019/extlst" xmlns:r="http://schemas.openxmlformats.org/officeDocument/2006/relationships" xmlns:m="http://schemas.openxmlformats.org/officeDocument/2006/math" xmlns:v="urn:schemas-microsoft-com:vml" xmlns:wp14="http://schemas.microsoft.com/office/word/2010/wordprocessingDrawing" xmlns:wp="http://schemas.openxmlformats.org/drawingml/2006/wordprocessingDrawing" xmlns:w10="urn:schemas-microsoft-com:office:word" xmlns:w="http://schemas.openxmlformats.org/wordprocessingml/2006/main" xmlns:w14="http://schemas.microsoft.com/office/word/2010/wordml" xmlns:w15="http://schemas.microsoft.com/office/word/2012/wordml" xmlns:w16cex="http://schemas.microsoft.com/office/word/2018/wordml/cex" xmlns:w16cid="http://schemas.microsoft.com/office/word/2016/wordml/cid" xmlns:w16="http://schemas.microsoft.com/office/word/2018/wordml" xmlns:w16du="http://schemas.microsoft.com/office/word/2023/wordml/word16du" xmlns:w16sdtdh="http://schemas.microsoft.com/office/word/2020/wordml/sdtdatahash" xmlns:w16se="http://schemas.microsoft.com/office/word/2015/wordml/symex" xmlns:wpg="http://schemas.microsoft.com/office/word/2010/wordprocessingGroup" xmlns:wpi="http://schemas.microsoft.com/office/word/2010/wordprocessingInk" xmlns:wne="http://schemas.microsoft.com/office/word/2006/wordml" xmlns:wps="http://schemas.microsoft.com/office/word/2010/wordprocessingShape" mc:Ignorable="w14 w15 w16se w16cid w16 w16cex w16sdtdh w16du wp14">
   <w:endnote w:type="separator" w:id="-1">
     <w:p>
       <w:pPr>
@@ -10921,7 +11249,7 @@
 </file>
 
 <file path=word/footer1.xml><?xml version="1.0" encoding="utf-8"?>
-<w:ftr xmlns:wpc="http://schemas.microsoft.com/office/word/2010/wordprocessingCanvas" xmlns:cx="http://schemas.microsoft.com/office/drawing/2014/chartex" xmlns:cx1="http://schemas.microsoft.com/office/drawing/2015/9/8/chartex" xmlns:cx2="http://schemas.microsoft.com/office/drawing/2015/10/21/chartex" xmlns:cx3="http://schemas.microsoft.com/office/drawing/2016/5/9/chartex" xmlns:cx4="http://schemas.microsoft.com/office/drawing/2016/5/10/chartex" xmlns:cx5="http://schemas.microsoft.com/office/drawing/2016/5/11/chartex" xmlns:cx6="http://schemas.microsoft.com/office/drawing/2016/5/12/chartex" xmlns:cx7="http://schemas.microsoft.com/office/drawing/2016/5/13/chartex" xmlns:cx8="http://schemas.microsoft.com/office/drawing/2016/5/14/chartex" xmlns:mc="http://schemas.openxmlformats.org/markup-compatibility/2006" xmlns:aink="http://schemas.microsoft.com/office/drawing/2016/ink" xmlns:am3d="http://schemas.microsoft.com/office/drawing/2017/model3d" xmlns:o="urn:schemas-microsoft-com:office:office" xmlns:oel="http://schemas.microsoft.com/office/2019/extlst" xmlns:r="http://schemas.openxmlformats.org/officeDocument/2006/relationships" xmlns:m="http://schemas.openxmlformats.org/officeDocument/2006/math" xmlns:v="urn:schemas-microsoft-com:vml" xmlns:wp14="http://schemas.microsoft.com/office/word/2010/wordprocessingDrawing" xmlns:wp="http://schemas.openxmlformats.org/drawingml/2006/wordprocessingDrawing" xmlns:w10="urn:schemas-microsoft-com:office:word" xmlns:w="http://schemas.openxmlformats.org/wordprocessingml/2006/main" xmlns:w14="http://schemas.microsoft.com/office/word/2010/wordml" xmlns:w15="http://schemas.microsoft.com/office/word/2012/wordml" xmlns:w16cex="http://schemas.microsoft.com/office/word/2018/wordml/cex" xmlns:w16cid="http://schemas.microsoft.com/office/word/2016/wordml/cid" xmlns:w16="http://schemas.microsoft.com/office/word/2018/wordml" xmlns:w16sdtdh="http://schemas.microsoft.com/office/word/2020/wordml/sdtdatahash" xmlns:w16se="http://schemas.microsoft.com/office/word/2015/wordml/symex" xmlns:wpg="http://schemas.microsoft.com/office/word/2010/wordprocessingGroup" xmlns:wpi="http://schemas.microsoft.com/office/word/2010/wordprocessingInk" xmlns:wne="http://schemas.microsoft.com/office/word/2006/wordml" xmlns:wps="http://schemas.microsoft.com/office/word/2010/wordprocessingShape" mc:Ignorable="w14 w15 w16se w16cid w16 w16cex w16sdtdh wp14">
+<w:ftr xmlns:wpc="http://schemas.microsoft.com/office/word/2010/wordprocessingCanvas" xmlns:cx="http://schemas.microsoft.com/office/drawing/2014/chartex" xmlns:cx1="http://schemas.microsoft.com/office/drawing/2015/9/8/chartex" xmlns:cx2="http://schemas.microsoft.com/office/drawing/2015/10/21/chartex" xmlns:cx3="http://schemas.microsoft.com/office/drawing/2016/5/9/chartex" xmlns:cx4="http://schemas.microsoft.com/office/drawing/2016/5/10/chartex" xmlns:cx5="http://schemas.microsoft.com/office/drawing/2016/5/11/chartex" xmlns:cx6="http://schemas.microsoft.com/office/drawing/2016/5/12/chartex" xmlns:cx7="http://schemas.microsoft.com/office/drawing/2016/5/13/chartex" xmlns:cx8="http://schemas.microsoft.com/office/drawing/2016/5/14/chartex" xmlns:mc="http://schemas.openxmlformats.org/markup-compatibility/2006" xmlns:aink="http://schemas.microsoft.com/office/drawing/2016/ink" xmlns:am3d="http://schemas.microsoft.com/office/drawing/2017/model3d" xmlns:o="urn:schemas-microsoft-com:office:office" xmlns:oel="http://schemas.microsoft.com/office/2019/extlst" xmlns:r="http://schemas.openxmlformats.org/officeDocument/2006/relationships" xmlns:m="http://schemas.openxmlformats.org/officeDocument/2006/math" xmlns:v="urn:schemas-microsoft-com:vml" xmlns:wp14="http://schemas.microsoft.com/office/word/2010/wordprocessingDrawing" xmlns:wp="http://schemas.openxmlformats.org/drawingml/2006/wordprocessingDrawing" xmlns:w10="urn:schemas-microsoft-com:office:word" xmlns:w="http://schemas.openxmlformats.org/wordprocessingml/2006/main" xmlns:w14="http://schemas.microsoft.com/office/word/2010/wordml" xmlns:w15="http://schemas.microsoft.com/office/word/2012/wordml" xmlns:w16cex="http://schemas.microsoft.com/office/word/2018/wordml/cex" xmlns:w16cid="http://schemas.microsoft.com/office/word/2016/wordml/cid" xmlns:w16="http://schemas.microsoft.com/office/word/2018/wordml" xmlns:w16du="http://schemas.microsoft.com/office/word/2023/wordml/word16du" xmlns:w16sdtdh="http://schemas.microsoft.com/office/word/2020/wordml/sdtdatahash" xmlns:w16se="http://schemas.microsoft.com/office/word/2015/wordml/symex" xmlns:wpg="http://schemas.microsoft.com/office/word/2010/wordprocessingGroup" xmlns:wpi="http://schemas.microsoft.com/office/word/2010/wordprocessingInk" xmlns:wne="http://schemas.microsoft.com/office/word/2006/wordml" xmlns:wps="http://schemas.microsoft.com/office/word/2010/wordprocessingShape" mc:Ignorable="w14 w15 w16se w16cid w16 w16cex w16sdtdh w16du wp14">
   <w:p>
     <w:pPr>
       <w:pBdr>
@@ -11106,7 +11434,7 @@
 </file>
 
 <file path=word/footer2.xml><?xml version="1.0" encoding="utf-8"?>
-<w:ftr xmlns:wpc="http://schemas.microsoft.com/office/word/2010/wordprocessingCanvas" xmlns:cx="http://schemas.microsoft.com/office/drawing/2014/chartex" xmlns:cx1="http://schemas.microsoft.com/office/drawing/2015/9/8/chartex" xmlns:cx2="http://schemas.microsoft.com/office/drawing/2015/10/21/chartex" xmlns:cx3="http://schemas.microsoft.com/office/drawing/2016/5/9/chartex" xmlns:cx4="http://schemas.microsoft.com/office/drawing/2016/5/10/chartex" xmlns:cx5="http://schemas.microsoft.com/office/drawing/2016/5/11/chartex" xmlns:cx6="http://schemas.microsoft.com/office/drawing/2016/5/12/chartex" xmlns:cx7="http://schemas.microsoft.com/office/drawing/2016/5/13/chartex" xmlns:cx8="http://schemas.microsoft.com/office/drawing/2016/5/14/chartex" xmlns:mc="http://schemas.openxmlformats.org/markup-compatibility/2006" xmlns:aink="http://schemas.microsoft.com/office/drawing/2016/ink" xmlns:am3d="http://schemas.microsoft.com/office/drawing/2017/model3d" xmlns:o="urn:schemas-microsoft-com:office:office" xmlns:oel="http://schemas.microsoft.com/office/2019/extlst" xmlns:r="http://schemas.openxmlformats.org/officeDocument/2006/relationships" xmlns:m="http://schemas.openxmlformats.org/officeDocument/2006/math" xmlns:v="urn:schemas-microsoft-com:vml" xmlns:wp14="http://schemas.microsoft.com/office/word/2010/wordprocessingDrawing" xmlns:wp="http://schemas.openxmlformats.org/drawingml/2006/wordprocessingDrawing" xmlns:w10="urn:schemas-microsoft-com:office:word" xmlns:w="http://schemas.openxmlformats.org/wordprocessingml/2006/main" xmlns:w14="http://schemas.microsoft.com/office/word/2010/wordml" xmlns:w15="http://schemas.microsoft.com/office/word/2012/wordml" xmlns:w16cex="http://schemas.microsoft.com/office/word/2018/wordml/cex" xmlns:w16cid="http://schemas.microsoft.com/office/word/2016/wordml/cid" xmlns:w16="http://schemas.microsoft.com/office/word/2018/wordml" xmlns:w16sdtdh="http://schemas.microsoft.com/office/word/2020/wordml/sdtdatahash" xmlns:w16se="http://schemas.microsoft.com/office/word/2015/wordml/symex" xmlns:wpg="http://schemas.microsoft.com/office/word/2010/wordprocessingGroup" xmlns:wpi="http://schemas.microsoft.com/office/word/2010/wordprocessingInk" xmlns:wne="http://schemas.microsoft.com/office/word/2006/wordml" xmlns:wps="http://schemas.microsoft.com/office/word/2010/wordprocessingShape" mc:Ignorable="w14 w15 w16se w16cid w16 w16cex w16sdtdh wp14">
+<w:ftr xmlns:wpc="http://schemas.microsoft.com/office/word/2010/wordprocessingCanvas" xmlns:cx="http://schemas.microsoft.com/office/drawing/2014/chartex" xmlns:cx1="http://schemas.microsoft.com/office/drawing/2015/9/8/chartex" xmlns:cx2="http://schemas.microsoft.com/office/drawing/2015/10/21/chartex" xmlns:cx3="http://schemas.microsoft.com/office/drawing/2016/5/9/chartex" xmlns:cx4="http://schemas.microsoft.com/office/drawing/2016/5/10/chartex" xmlns:cx5="http://schemas.microsoft.com/office/drawing/2016/5/11/chartex" xmlns:cx6="http://schemas.microsoft.com/office/drawing/2016/5/12/chartex" xmlns:cx7="http://schemas.microsoft.com/office/drawing/2016/5/13/chartex" xmlns:cx8="http://schemas.microsoft.com/office/drawing/2016/5/14/chartex" xmlns:mc="http://schemas.openxmlformats.org/markup-compatibility/2006" xmlns:aink="http://schemas.microsoft.com/office/drawing/2016/ink" xmlns:am3d="http://schemas.microsoft.com/office/drawing/2017/model3d" xmlns:o="urn:schemas-microsoft-com:office:office" xmlns:oel="http://schemas.microsoft.com/office/2019/extlst" xmlns:r="http://schemas.openxmlformats.org/officeDocument/2006/relationships" xmlns:m="http://schemas.openxmlformats.org/officeDocument/2006/math" xmlns:v="urn:schemas-microsoft-com:vml" xmlns:wp14="http://schemas.microsoft.com/office/word/2010/wordprocessingDrawing" xmlns:wp="http://schemas.openxmlformats.org/drawingml/2006/wordprocessingDrawing" xmlns:w10="urn:schemas-microsoft-com:office:word" xmlns:w="http://schemas.openxmlformats.org/wordprocessingml/2006/main" xmlns:w14="http://schemas.microsoft.com/office/word/2010/wordml" xmlns:w15="http://schemas.microsoft.com/office/word/2012/wordml" xmlns:w16cex="http://schemas.microsoft.com/office/word/2018/wordml/cex" xmlns:w16cid="http://schemas.microsoft.com/office/word/2016/wordml/cid" xmlns:w16="http://schemas.microsoft.com/office/word/2018/wordml" xmlns:w16du="http://schemas.microsoft.com/office/word/2023/wordml/word16du" xmlns:w16sdtdh="http://schemas.microsoft.com/office/word/2020/wordml/sdtdatahash" xmlns:w16se="http://schemas.microsoft.com/office/word/2015/wordml/symex" xmlns:wpg="http://schemas.microsoft.com/office/word/2010/wordprocessingGroup" xmlns:wpi="http://schemas.microsoft.com/office/word/2010/wordprocessingInk" xmlns:wne="http://schemas.microsoft.com/office/word/2006/wordml" xmlns:wps="http://schemas.microsoft.com/office/word/2010/wordprocessingShape" mc:Ignorable="w14 w15 w16se w16cid w16 w16cex w16sdtdh w16du wp14">
   <w:p>
     <w:pPr>
       <w:pBdr>
@@ -11302,7 +11630,7 @@
 </file>
 
 <file path=word/footnotes.xml><?xml version="1.0" encoding="utf-8"?>
-<w:footnotes xmlns:wpc="http://schemas.microsoft.com/office/word/2010/wordprocessingCanvas" xmlns:cx="http://schemas.microsoft.com/office/drawing/2014/chartex" xmlns:cx1="http://schemas.microsoft.com/office/drawing/2015/9/8/chartex" xmlns:cx2="http://schemas.microsoft.com/office/drawing/2015/10/21/chartex" xmlns:cx3="http://schemas.microsoft.com/office/drawing/2016/5/9/chartex" xmlns:cx4="http://schemas.microsoft.com/office/drawing/2016/5/10/chartex" xmlns:cx5="http://schemas.microsoft.com/office/drawing/2016/5/11/chartex" xmlns:cx6="http://schemas.microsoft.com/office/drawing/2016/5/12/chartex" xmlns:cx7="http://schemas.microsoft.com/office/drawing/2016/5/13/chartex" xmlns:cx8="http://schemas.microsoft.com/office/drawing/2016/5/14/chartex" xmlns:mc="http://schemas.openxmlformats.org/markup-compatibility/2006" xmlns:aink="http://schemas.microsoft.com/office/drawing/2016/ink" xmlns:am3d="http://schemas.microsoft.com/office/drawing/2017/model3d" xmlns:o="urn:schemas-microsoft-com:office:office" xmlns:oel="http://schemas.microsoft.com/office/2019/extlst" xmlns:r="http://schemas.openxmlformats.org/officeDocument/2006/relationships" xmlns:m="http://schemas.openxmlformats.org/officeDocument/2006/math" xmlns:v="urn:schemas-microsoft-com:vml" xmlns:wp14="http://schemas.microsoft.com/office/word/2010/wordprocessingDrawing" xmlns:wp="http://schemas.openxmlformats.org/drawingml/2006/wordprocessingDrawing" xmlns:w10="urn:schemas-microsoft-com:office:word" xmlns:w="http://schemas.openxmlformats.org/wordprocessingml/2006/main" xmlns:w14="http://schemas.microsoft.com/office/word/2010/wordml" xmlns:w15="http://schemas.microsoft.com/office/word/2012/wordml" xmlns:w16cex="http://schemas.microsoft.com/office/word/2018/wordml/cex" xmlns:w16cid="http://schemas.microsoft.com/office/word/2016/wordml/cid" xmlns:w16="http://schemas.microsoft.com/office/word/2018/wordml" xmlns:w16sdtdh="http://schemas.microsoft.com/office/word/2020/wordml/sdtdatahash" xmlns:w16se="http://schemas.microsoft.com/office/word/2015/wordml/symex" xmlns:wpg="http://schemas.microsoft.com/office/word/2010/wordprocessingGroup" xmlns:wpi="http://schemas.microsoft.com/office/word/2010/wordprocessingInk" xmlns:wne="http://schemas.microsoft.com/office/word/2006/wordml" xmlns:wps="http://schemas.microsoft.com/office/word/2010/wordprocessingShape" mc:Ignorable="w14 w15 w16se w16cid w16 w16cex w16sdtdh wp14">
+<w:footnotes xmlns:wpc="http://schemas.microsoft.com/office/word/2010/wordprocessingCanvas" xmlns:cx="http://schemas.microsoft.com/office/drawing/2014/chartex" xmlns:cx1="http://schemas.microsoft.com/office/drawing/2015/9/8/chartex" xmlns:cx2="http://schemas.microsoft.com/office/drawing/2015/10/21/chartex" xmlns:cx3="http://schemas.microsoft.com/office/drawing/2016/5/9/chartex" xmlns:cx4="http://schemas.microsoft.com/office/drawing/2016/5/10/chartex" xmlns:cx5="http://schemas.microsoft.com/office/drawing/2016/5/11/chartex" xmlns:cx6="http://schemas.microsoft.com/office/drawing/2016/5/12/chartex" xmlns:cx7="http://schemas.microsoft.com/office/drawing/2016/5/13/chartex" xmlns:cx8="http://schemas.microsoft.com/office/drawing/2016/5/14/chartex" xmlns:mc="http://schemas.openxmlformats.org/markup-compatibility/2006" xmlns:aink="http://schemas.microsoft.com/office/drawing/2016/ink" xmlns:am3d="http://schemas.microsoft.com/office/drawing/2017/model3d" xmlns:o="urn:schemas-microsoft-com:office:office" xmlns:oel="http://schemas.microsoft.com/office/2019/extlst" xmlns:r="http://schemas.openxmlformats.org/officeDocument/2006/relationships" xmlns:m="http://schemas.openxmlformats.org/officeDocument/2006/math" xmlns:v="urn:schemas-microsoft-com:vml" xmlns:wp14="http://schemas.microsoft.com/office/word/2010/wordprocessingDrawing" xmlns:wp="http://schemas.openxmlformats.org/drawingml/2006/wordprocessingDrawing" xmlns:w10="urn:schemas-microsoft-com:office:word" xmlns:w="http://schemas.openxmlformats.org/wordprocessingml/2006/main" xmlns:w14="http://schemas.microsoft.com/office/word/2010/wordml" xmlns:w15="http://schemas.microsoft.com/office/word/2012/wordml" xmlns:w16cex="http://schemas.microsoft.com/office/word/2018/wordml/cex" xmlns:w16cid="http://schemas.microsoft.com/office/word/2016/wordml/cid" xmlns:w16="http://schemas.microsoft.com/office/word/2018/wordml" xmlns:w16du="http://schemas.microsoft.com/office/word/2023/wordml/word16du" xmlns:w16sdtdh="http://schemas.microsoft.com/office/word/2020/wordml/sdtdatahash" xmlns:w16se="http://schemas.microsoft.com/office/word/2015/wordml/symex" xmlns:wpg="http://schemas.microsoft.com/office/word/2010/wordprocessingGroup" xmlns:wpi="http://schemas.microsoft.com/office/word/2010/wordprocessingInk" xmlns:wne="http://schemas.microsoft.com/office/word/2006/wordml" xmlns:wps="http://schemas.microsoft.com/office/word/2010/wordprocessingShape" mc:Ignorable="w14 w15 w16se w16cid w16 w16cex w16sdtdh w16du wp14">
   <w:footnote w:type="separator" w:id="-1">
     <w:p>
       <w:pPr>
@@ -11327,7 +11655,7 @@
 </file>
 
 <file path=word/header1.xml><?xml version="1.0" encoding="utf-8"?>
-<w:hdr xmlns:wpc="http://schemas.microsoft.com/office/word/2010/wordprocessingCanvas" xmlns:cx="http://schemas.microsoft.com/office/drawing/2014/chartex" xmlns:cx1="http://schemas.microsoft.com/office/drawing/2015/9/8/chartex" xmlns:cx2="http://schemas.microsoft.com/office/drawing/2015/10/21/chartex" xmlns:cx3="http://schemas.microsoft.com/office/drawing/2016/5/9/chartex" xmlns:cx4="http://schemas.microsoft.com/office/drawing/2016/5/10/chartex" xmlns:cx5="http://schemas.microsoft.com/office/drawing/2016/5/11/chartex" xmlns:cx6="http://schemas.microsoft.com/office/drawing/2016/5/12/chartex" xmlns:cx7="http://schemas.microsoft.com/office/drawing/2016/5/13/chartex" xmlns:cx8="http://schemas.microsoft.com/office/drawing/2016/5/14/chartex" xmlns:mc="http://schemas.openxmlformats.org/markup-compatibility/2006" xmlns:aink="http://schemas.microsoft.com/office/drawing/2016/ink" xmlns:am3d="http://schemas.microsoft.com/office/drawing/2017/model3d" xmlns:o="urn:schemas-microsoft-com:office:office" xmlns:oel="http://schemas.microsoft.com/office/2019/extlst" xmlns:r="http://schemas.openxmlformats.org/officeDocument/2006/relationships" xmlns:m="http://schemas.openxmlformats.org/officeDocument/2006/math" xmlns:v="urn:schemas-microsoft-com:vml" xmlns:wp14="http://schemas.microsoft.com/office/word/2010/wordprocessingDrawing" xmlns:wp="http://schemas.openxmlformats.org/drawingml/2006/wordprocessingDrawing" xmlns:w10="urn:schemas-microsoft-com:office:word" xmlns:w="http://schemas.openxmlformats.org/wordprocessingml/2006/main" xmlns:w14="http://schemas.microsoft.com/office/word/2010/wordml" xmlns:w15="http://schemas.microsoft.com/office/word/2012/wordml" xmlns:w16cex="http://schemas.microsoft.com/office/word/2018/wordml/cex" xmlns:w16cid="http://schemas.microsoft.com/office/word/2016/wordml/cid" xmlns:w16="http://schemas.microsoft.com/office/word/2018/wordml" xmlns:w16sdtdh="http://schemas.microsoft.com/office/word/2020/wordml/sdtdatahash" xmlns:w16se="http://schemas.microsoft.com/office/word/2015/wordml/symex" xmlns:wpg="http://schemas.microsoft.com/office/word/2010/wordprocessingGroup" xmlns:wpi="http://schemas.microsoft.com/office/word/2010/wordprocessingInk" xmlns:wne="http://schemas.microsoft.com/office/word/2006/wordml" xmlns:wps="http://schemas.microsoft.com/office/word/2010/wordprocessingShape" mc:Ignorable="w14 w15 w16se w16cid w16 w16cex w16sdtdh wp14">
+<w:hdr xmlns:wpc="http://schemas.microsoft.com/office/word/2010/wordprocessingCanvas" xmlns:cx="http://schemas.microsoft.com/office/drawing/2014/chartex" xmlns:cx1="http://schemas.microsoft.com/office/drawing/2015/9/8/chartex" xmlns:cx2="http://schemas.microsoft.com/office/drawing/2015/10/21/chartex" xmlns:cx3="http://schemas.microsoft.com/office/drawing/2016/5/9/chartex" xmlns:cx4="http://schemas.microsoft.com/office/drawing/2016/5/10/chartex" xmlns:cx5="http://schemas.microsoft.com/office/drawing/2016/5/11/chartex" xmlns:cx6="http://schemas.microsoft.com/office/drawing/2016/5/12/chartex" xmlns:cx7="http://schemas.microsoft.com/office/drawing/2016/5/13/chartex" xmlns:cx8="http://schemas.microsoft.com/office/drawing/2016/5/14/chartex" xmlns:mc="http://schemas.openxmlformats.org/markup-compatibility/2006" xmlns:aink="http://schemas.microsoft.com/office/drawing/2016/ink" xmlns:am3d="http://schemas.microsoft.com/office/drawing/2017/model3d" xmlns:o="urn:schemas-microsoft-com:office:office" xmlns:oel="http://schemas.microsoft.com/office/2019/extlst" xmlns:r="http://schemas.openxmlformats.org/officeDocument/2006/relationships" xmlns:m="http://schemas.openxmlformats.org/officeDocument/2006/math" xmlns:v="urn:schemas-microsoft-com:vml" xmlns:wp14="http://schemas.microsoft.com/office/word/2010/wordprocessingDrawing" xmlns:wp="http://schemas.openxmlformats.org/drawingml/2006/wordprocessingDrawing" xmlns:w10="urn:schemas-microsoft-com:office:word" xmlns:w="http://schemas.openxmlformats.org/wordprocessingml/2006/main" xmlns:w14="http://schemas.microsoft.com/office/word/2010/wordml" xmlns:w15="http://schemas.microsoft.com/office/word/2012/wordml" xmlns:w16cex="http://schemas.microsoft.com/office/word/2018/wordml/cex" xmlns:w16cid="http://schemas.microsoft.com/office/word/2016/wordml/cid" xmlns:w16="http://schemas.microsoft.com/office/word/2018/wordml" xmlns:w16du="http://schemas.microsoft.com/office/word/2023/wordml/word16du" xmlns:w16sdtdh="http://schemas.microsoft.com/office/word/2020/wordml/sdtdatahash" xmlns:w16se="http://schemas.microsoft.com/office/word/2015/wordml/symex" xmlns:wpg="http://schemas.microsoft.com/office/word/2010/wordprocessingGroup" xmlns:wpi="http://schemas.microsoft.com/office/word/2010/wordprocessingInk" xmlns:wne="http://schemas.microsoft.com/office/word/2006/wordml" xmlns:wps="http://schemas.microsoft.com/office/word/2010/wordprocessingShape" mc:Ignorable="w14 w15 w16se w16cid w16 w16cex w16sdtdh w16du wp14">
   <w:p>
     <w:pPr>
       <w:pStyle w:val="Header"/>
@@ -11340,7 +11668,7 @@
 </file>
 
 <file path=word/header2.xml><?xml version="1.0" encoding="utf-8"?>
-<w:hdr xmlns:wpc="http://schemas.microsoft.com/office/word/2010/wordprocessingCanvas" xmlns:cx="http://schemas.microsoft.com/office/drawing/2014/chartex" xmlns:cx1="http://schemas.microsoft.com/office/drawing/2015/9/8/chartex" xmlns:cx2="http://schemas.microsoft.com/office/drawing/2015/10/21/chartex" xmlns:cx3="http://schemas.microsoft.com/office/drawing/2016/5/9/chartex" xmlns:cx4="http://schemas.microsoft.com/office/drawing/2016/5/10/chartex" xmlns:cx5="http://schemas.microsoft.com/office/drawing/2016/5/11/chartex" xmlns:cx6="http://schemas.microsoft.com/office/drawing/2016/5/12/chartex" xmlns:cx7="http://schemas.microsoft.com/office/drawing/2016/5/13/chartex" xmlns:cx8="http://schemas.microsoft.com/office/drawing/2016/5/14/chartex" xmlns:mc="http://schemas.openxmlformats.org/markup-compatibility/2006" xmlns:aink="http://schemas.microsoft.com/office/drawing/2016/ink" xmlns:am3d="http://schemas.microsoft.com/office/drawing/2017/model3d" xmlns:o="urn:schemas-microsoft-com:office:office" xmlns:oel="http://schemas.microsoft.com/office/2019/extlst" xmlns:r="http://schemas.openxmlformats.org/officeDocument/2006/relationships" xmlns:m="http://schemas.openxmlformats.org/officeDocument/2006/math" xmlns:v="urn:schemas-microsoft-com:vml" xmlns:wp14="http://schemas.microsoft.com/office/word/2010/wordprocessingDrawing" xmlns:wp="http://schemas.openxmlformats.org/drawingml/2006/wordprocessingDrawing" xmlns:w10="urn:schemas-microsoft-com:office:word" xmlns:w="http://schemas.openxmlformats.org/wordprocessingml/2006/main" xmlns:w14="http://schemas.microsoft.com/office/word/2010/wordml" xmlns:w15="http://schemas.microsoft.com/office/word/2012/wordml" xmlns:w16cex="http://schemas.microsoft.com/office/word/2018/wordml/cex" xmlns:w16cid="http://schemas.microsoft.com/office/word/2016/wordml/cid" xmlns:w16="http://schemas.microsoft.com/office/word/2018/wordml" xmlns:w16sdtdh="http://schemas.microsoft.com/office/word/2020/wordml/sdtdatahash" xmlns:w16se="http://schemas.microsoft.com/office/word/2015/wordml/symex" xmlns:wpg="http://schemas.microsoft.com/office/word/2010/wordprocessingGroup" xmlns:wpi="http://schemas.microsoft.com/office/word/2010/wordprocessingInk" xmlns:wne="http://schemas.microsoft.com/office/word/2006/wordml" xmlns:wps="http://schemas.microsoft.com/office/word/2010/wordprocessingShape" mc:Ignorable="w14 w15 w16se w16cid w16 w16cex w16sdtdh wp14">
+<w:hdr xmlns:wpc="http://schemas.microsoft.com/office/word/2010/wordprocessingCanvas" xmlns:cx="http://schemas.microsoft.com/office/drawing/2014/chartex" xmlns:cx1="http://schemas.microsoft.com/office/drawing/2015/9/8/chartex" xmlns:cx2="http://schemas.microsoft.com/office/drawing/2015/10/21/chartex" xmlns:cx3="http://schemas.microsoft.com/office/drawing/2016/5/9/chartex" xmlns:cx4="http://schemas.microsoft.com/office/drawing/2016/5/10/chartex" xmlns:cx5="http://schemas.microsoft.com/office/drawing/2016/5/11/chartex" xmlns:cx6="http://schemas.microsoft.com/office/drawing/2016/5/12/chartex" xmlns:cx7="http://schemas.microsoft.com/office/drawing/2016/5/13/chartex" xmlns:cx8="http://schemas.microsoft.com/office/drawing/2016/5/14/chartex" xmlns:mc="http://schemas.openxmlformats.org/markup-compatibility/2006" xmlns:aink="http://schemas.microsoft.com/office/drawing/2016/ink" xmlns:am3d="http://schemas.microsoft.com/office/drawing/2017/model3d" xmlns:o="urn:schemas-microsoft-com:office:office" xmlns:oel="http://schemas.microsoft.com/office/2019/extlst" xmlns:r="http://schemas.openxmlformats.org/officeDocument/2006/relationships" xmlns:m="http://schemas.openxmlformats.org/officeDocument/2006/math" xmlns:v="urn:schemas-microsoft-com:vml" xmlns:wp14="http://schemas.microsoft.com/office/word/2010/wordprocessingDrawing" xmlns:wp="http://schemas.openxmlformats.org/drawingml/2006/wordprocessingDrawing" xmlns:w10="urn:schemas-microsoft-com:office:word" xmlns:w="http://schemas.openxmlformats.org/wordprocessingml/2006/main" xmlns:w14="http://schemas.microsoft.com/office/word/2010/wordml" xmlns:w15="http://schemas.microsoft.com/office/word/2012/wordml" xmlns:w16cex="http://schemas.microsoft.com/office/word/2018/wordml/cex" xmlns:w16cid="http://schemas.microsoft.com/office/word/2016/wordml/cid" xmlns:w16="http://schemas.microsoft.com/office/word/2018/wordml" xmlns:w16du="http://schemas.microsoft.com/office/word/2023/wordml/word16du" xmlns:w16sdtdh="http://schemas.microsoft.com/office/word/2020/wordml/sdtdatahash" xmlns:w16se="http://schemas.microsoft.com/office/word/2015/wordml/symex" xmlns:wpg="http://schemas.microsoft.com/office/word/2010/wordprocessingGroup" xmlns:wpi="http://schemas.microsoft.com/office/word/2010/wordprocessingInk" xmlns:wne="http://schemas.microsoft.com/office/word/2006/wordml" xmlns:wps="http://schemas.microsoft.com/office/word/2010/wordprocessingShape" mc:Ignorable="w14 w15 w16se w16cid w16 w16cex w16sdtdh w16du wp14">
   <w:p>
     <w:pPr>
       <w:pStyle w:val="Header"/>
@@ -11353,7 +11681,7 @@
 </file>
 
 <file path=word/styles.xml><?xml version="1.0" encoding="utf-8"?>
-<w:styles xmlns:mc="http://schemas.openxmlformats.org/markup-compatibility/2006" xmlns:r="http://schemas.openxmlformats.org/officeDocument/2006/relationships" xmlns:w="http://schemas.openxmlformats.org/wordprocessingml/2006/main" xmlns:w14="http://schemas.microsoft.com/office/word/2010/wordml" xmlns:w15="http://schemas.microsoft.com/office/word/2012/wordml" xmlns:w16cex="http://schemas.microsoft.com/office/word/2018/wordml/cex" xmlns:w16cid="http://schemas.microsoft.com/office/word/2016/wordml/cid" xmlns:w16="http://schemas.microsoft.com/office/word/2018/wordml" xmlns:w16sdtdh="http://schemas.microsoft.com/office/word/2020/wordml/sdtdatahash" xmlns:w16se="http://schemas.microsoft.com/office/word/2015/wordml/symex" mc:Ignorable="w14 w15 w16se w16cid w16 w16cex w16sdtdh">
+<w:styles xmlns:mc="http://schemas.openxmlformats.org/markup-compatibility/2006" xmlns:r="http://schemas.openxmlformats.org/officeDocument/2006/relationships" xmlns:w="http://schemas.openxmlformats.org/wordprocessingml/2006/main" xmlns:w14="http://schemas.microsoft.com/office/word/2010/wordml" xmlns:w15="http://schemas.microsoft.com/office/word/2012/wordml" xmlns:w16cex="http://schemas.microsoft.com/office/word/2018/wordml/cex" xmlns:w16cid="http://schemas.microsoft.com/office/word/2016/wordml/cid" xmlns:w16="http://schemas.microsoft.com/office/word/2018/wordml" xmlns:w16du="http://schemas.microsoft.com/office/word/2023/wordml/word16du" xmlns:w16sdtdh="http://schemas.microsoft.com/office/word/2020/wordml/sdtdatahash" xmlns:w16se="http://schemas.microsoft.com/office/word/2015/wordml/symex" mc:Ignorable="w14 w15 w16se w16cid w16 w16cex w16sdtdh w16du">
   <w:docDefaults>
     <w:rPrDefault>
       <w:rPr>

</xml_diff>